<commit_message>
Entrega final com testes unitarios.
</commit_message>
<xml_diff>
--- a/PROJ1-Documentação.docx
+++ b/PROJ1-Documentação.docx
@@ -34,7 +34,68 @@
       </w:pPr>
       <w:r>
         <w:rPr/>
-        <w:t>Utilizou-se a IDE Visual Studio Code para o desenvolvimento e depuração, mas a compilação e execução da aplicação podem ser feitas em linha de comando, sem a necessidade de uma IDE:</w:t>
+        <w:t xml:space="preserve">Utilizou-se a IDE Visual Studio Code para o desenvolvimento e depuração. </w:t>
+      </w:r>
+      <w:r>
+        <w:rPr/>
+        <w:t xml:space="preserve">As dependências de pacotes de software, para se executar numa distribuição Linux Ubuntu, versão 18, estão no arquivo </w:t>
+      </w:r>
+      <w:r>
+        <w:rPr>
+          <w:b/>
+          <w:bCs/>
+        </w:rPr>
+        <w:t>Ubuntu-18-Dependencies-CLANG.sh</w:t>
+      </w:r>
+      <w:r>
+        <w:rPr/>
+        <w:t xml:space="preserve"> (para o compilador C++ Clang) e </w:t>
+      </w:r>
+      <w:r>
+        <w:rPr>
+          <w:b/>
+          <w:bCs/>
+        </w:rPr>
+        <w:t>Ubuntu-18-Dependencies-CLANG.sh</w:t>
+      </w:r>
+      <w:r>
+        <w:rPr/>
+        <w:t xml:space="preserve"> (para o compilador C++ </w:t>
+      </w:r>
+      <w:r>
+        <w:rPr>
+          <w:rFonts w:eastAsia="Noto Serif CJK SC" w:cs="Lohit Devanagari"/>
+          <w:color w:val="auto"/>
+          <w:kern w:val="2"/>
+          <w:sz w:val="24"/>
+          <w:szCs w:val="24"/>
+          <w:lang w:val="pt-BR" w:eastAsia="zh-CN" w:bidi="hi-IN"/>
+        </w:rPr>
+        <w:t>GCC</w:t>
+      </w:r>
+      <w:r>
+        <w:rPr/>
+        <w:t>). A</w:t>
+      </w:r>
+      <w:r>
+        <w:rPr/>
+        <w:t xml:space="preserve"> compilaçã</w:t>
+      </w:r>
+      <w:r>
+        <w:rPr/>
+        <w:t>o,</w:t>
+      </w:r>
+      <w:r>
+        <w:rPr/>
+        <w:t xml:space="preserve"> execução da aplicação </w:t>
+      </w:r>
+      <w:r>
+        <w:rPr/>
+        <w:t xml:space="preserve">e execução dos testes unitários </w:t>
+      </w:r>
+      <w:r>
+        <w:rPr/>
+        <w:t>podem ser feitas em linha de comando, sem a necessidade de uma IDE:</w:t>
       </w:r>
     </w:p>
     <w:p>
@@ -147,10 +208,17 @@
         <w:pStyle w:val="Normal"/>
         <w:bidi w:val="0"/>
         <w:jc w:val="both"/>
-        <w:rPr/>
-      </w:pPr>
-      <w:r>
-        <w:rPr/>
+        <w:rPr>
+          <w:b/>
+          <w:b/>
+          <w:bCs/>
+        </w:rPr>
+      </w:pPr>
+      <w:r>
+        <w:rPr>
+          <w:b/>
+          <w:bCs/>
+        </w:rPr>
         <w:t>Para executar:</w:t>
       </w:r>
     </w:p>
@@ -215,6 +283,107 @@
         <w:pStyle w:val="Normal"/>
         <w:bidi w:val="0"/>
         <w:jc w:val="both"/>
+        <w:rPr>
+          <w:b/>
+          <w:b/>
+          <w:bCs/>
+        </w:rPr>
+      </w:pPr>
+      <w:r>
+        <w:rPr>
+          <w:b/>
+          <w:bCs/>
+        </w:rPr>
+        <w:t xml:space="preserve">Para executar </w:t>
+      </w:r>
+      <w:r>
+        <w:rPr>
+          <w:b/>
+          <w:bCs/>
+        </w:rPr>
+        <w:t>os testes unitários</w:t>
+      </w:r>
+      <w:r>
+        <w:rPr>
+          <w:b/>
+          <w:bCs/>
+        </w:rPr>
+        <w:t>:</w:t>
+      </w:r>
+    </w:p>
+    <w:p>
+      <w:pPr>
+        <w:pStyle w:val="Normal"/>
+        <w:bidi w:val="0"/>
+        <w:jc w:val="both"/>
+        <w:rPr>
+          <w:i/>
+          <w:i/>
+          <w:iCs/>
+        </w:rPr>
+      </w:pPr>
+      <w:r>
+        <w:rPr>
+          <w:i/>
+          <w:iCs/>
+        </w:rPr>
+        <w:t>cd -</w:t>
+      </w:r>
+    </w:p>
+    <w:p>
+      <w:pPr>
+        <w:pStyle w:val="Normal"/>
+        <w:bidi w:val="0"/>
+        <w:jc w:val="both"/>
+        <w:rPr>
+          <w:rFonts w:ascii="Liberation Serif" w:hAnsi="Liberation Serif" w:eastAsia="Noto Serif CJK SC" w:cs="Lohit Devanagari"/>
+          <w:i/>
+          <w:i/>
+          <w:iCs/>
+          <w:color w:val="auto"/>
+          <w:kern w:val="2"/>
+          <w:sz w:val="24"/>
+          <w:szCs w:val="24"/>
+          <w:lang w:val="pt-BR" w:eastAsia="zh-CN" w:bidi="hi-IN"/>
+        </w:rPr>
+      </w:pPr>
+      <w:r>
+        <w:rPr>
+          <w:rFonts w:eastAsia="Noto Serif CJK SC" w:cs="Lohit Devanagari"/>
+          <w:i/>
+          <w:iCs/>
+          <w:color w:val="auto"/>
+          <w:kern w:val="2"/>
+          <w:sz w:val="24"/>
+          <w:szCs w:val="24"/>
+          <w:lang w:val="pt-BR" w:eastAsia="zh-CN" w:bidi="hi-IN"/>
+        </w:rPr>
+        <w:t>ctest -V</w:t>
+      </w:r>
+    </w:p>
+    <w:p>
+      <w:pPr>
+        <w:pStyle w:val="Normal"/>
+        <w:bidi w:val="0"/>
+        <w:jc w:val="both"/>
+        <w:rPr>
+          <w:i/>
+          <w:i/>
+          <w:iCs/>
+        </w:rPr>
+      </w:pPr>
+      <w:r>
+        <w:rPr>
+          <w:i/>
+          <w:iCs/>
+        </w:rPr>
+      </w:r>
+    </w:p>
+    <w:p>
+      <w:pPr>
+        <w:pStyle w:val="Normal"/>
+        <w:bidi w:val="0"/>
+        <w:jc w:val="both"/>
         <w:rPr/>
       </w:pPr>
       <w:r>
@@ -470,23 +639,7 @@
       </w:pPr>
       <w:r>
         <w:rPr/>
-        <w:t>C++, ao contrário de Java, tem na própria definição da linguagem as bibliotecas de algoritmos (STL – Standard Template Library), com facilidade</w:t>
-      </w:r>
-      <w:r>
-        <w:rPr/>
-        <w:t>s</w:t>
-      </w:r>
-      <w:r>
-        <w:rPr/>
-        <w:t xml:space="preserve"> </w:t>
-      </w:r>
-      <w:r>
-        <w:rPr/>
-        <w:t>como</w:t>
-      </w:r>
-      <w:r>
-        <w:rPr/>
-        <w:t xml:space="preserve"> algoritmos e coleções nativas na linguagem. Tudo que é necessário fazer é apenas declarar seus cabeçalhos. Os mais relevantes são:</w:t>
+        <w:t>C++, ao contrário de Java, tem na própria definição da linguagem as bibliotecas de algoritmos (STL – Standard Template Library), com facilidades como algoritmos e coleções nativas na linguagem. Tudo que é necessário fazer é apenas declarar seus cabeçalhos. Os mais relevantes são:</w:t>
       </w:r>
     </w:p>
     <w:p>
@@ -555,6 +708,338 @@
       <w:r>
         <w:rPr/>
         <w:t>(manipulação de caracteres)</w:t>
+      </w:r>
+    </w:p>
+    <w:p>
+      <w:pPr>
+        <w:pStyle w:val="Normal"/>
+        <w:bidi w:val="0"/>
+        <w:jc w:val="both"/>
+        <w:rPr/>
+      </w:pPr>
+      <w:r>
+        <w:rPr/>
+      </w:r>
+    </w:p>
+    <w:p>
+      <w:pPr>
+        <w:pStyle w:val="Normal"/>
+        <w:bidi w:val="0"/>
+        <w:jc w:val="both"/>
+        <w:rPr>
+          <w:b/>
+          <w:b/>
+          <w:bCs/>
+        </w:rPr>
+      </w:pPr>
+      <w:r>
+        <w:rPr>
+          <w:b/>
+          <w:bCs/>
+        </w:rPr>
+        <w:t>Entendimento e facilidade de leitura da aplicação utilizando Testes Unitários</w:t>
+      </w:r>
+    </w:p>
+    <w:p>
+      <w:pPr>
+        <w:pStyle w:val="Normal"/>
+        <w:bidi w:val="0"/>
+        <w:jc w:val="both"/>
+        <w:rPr>
+          <w:b/>
+          <w:b/>
+          <w:bCs/>
+        </w:rPr>
+      </w:pPr>
+      <w:r>
+        <w:rPr>
+          <w:b/>
+          <w:bCs/>
+        </w:rPr>
+      </w:r>
+    </w:p>
+    <w:p>
+      <w:pPr>
+        <w:pStyle w:val="Normal"/>
+        <w:bidi w:val="0"/>
+        <w:jc w:val="both"/>
+        <w:rPr/>
+      </w:pPr>
+      <w:r>
+        <w:rPr>
+          <w:b/>
+          <w:bCs/>
+        </w:rPr>
+        <w:t>TDD</w:t>
+      </w:r>
+      <w:r>
+        <w:rPr/>
+        <w:t xml:space="preserve"> (</w:t>
+      </w:r>
+      <w:r>
+        <w:rPr>
+          <w:i/>
+          <w:iCs/>
+        </w:rPr>
+        <w:t>Test Driven Development</w:t>
+      </w:r>
+      <w:r>
+        <w:rPr/>
+        <w:t xml:space="preserve">) é a metodologia </w:t>
+      </w:r>
+      <w:r>
+        <w:rPr>
+          <w:i/>
+          <w:iCs/>
+        </w:rPr>
+        <w:t>de facto</w:t>
+      </w:r>
+      <w:r>
+        <w:rPr/>
+        <w:t xml:space="preserve"> hoje para desenvolvimento no </w:t>
+      </w:r>
+      <w:r>
+        <w:rPr>
+          <w:rFonts w:eastAsia="Noto Serif CJK SC" w:cs="Lohit Devanagari"/>
+          <w:color w:val="auto"/>
+          <w:kern w:val="2"/>
+          <w:sz w:val="24"/>
+          <w:szCs w:val="24"/>
+          <w:lang w:val="pt-BR" w:eastAsia="zh-CN" w:bidi="hi-IN"/>
+        </w:rPr>
+        <w:t>mercado de trabalho</w:t>
+      </w:r>
+      <w:r>
+        <w:rPr/>
+        <w:t xml:space="preserve">. Dentre as diversas vantagens da metodologia, como facilidade de prototipação e antecipação do desenvolvimento a partir das regras de negócio, se destaca também a facilidade de introduzir novos desenvolvedores </w:t>
+      </w:r>
+      <w:r>
+        <w:rPr/>
+        <w:t>às regras e conceitos da aplicação</w:t>
+      </w:r>
+      <w:r>
+        <w:rPr/>
+        <w:t>, facilitando a leitura intuitiva do código a partir da forma como ele deve funcionar.</w:t>
+      </w:r>
+    </w:p>
+    <w:p>
+      <w:pPr>
+        <w:pStyle w:val="Normal"/>
+        <w:bidi w:val="0"/>
+        <w:jc w:val="both"/>
+        <w:rPr/>
+      </w:pPr>
+      <w:r>
+        <w:rPr/>
+      </w:r>
+    </w:p>
+    <w:p>
+      <w:pPr>
+        <w:pStyle w:val="Normal"/>
+        <w:bidi w:val="0"/>
+        <w:jc w:val="both"/>
+        <w:rPr/>
+      </w:pPr>
+      <w:r>
+        <w:rPr/>
+        <w:t xml:space="preserve">Exemplo de clareza na descrição de um teste. </w:t>
+      </w:r>
+      <w:r>
+        <w:rPr>
+          <w:rFonts w:eastAsia="Noto Serif CJK SC" w:cs="Lohit Devanagari"/>
+          <w:color w:val="auto"/>
+          <w:kern w:val="2"/>
+          <w:sz w:val="24"/>
+          <w:szCs w:val="24"/>
+          <w:lang w:val="pt-BR" w:eastAsia="zh-CN" w:bidi="hi-IN"/>
+        </w:rPr>
+        <w:t>Abaixo</w:t>
+      </w:r>
+      <w:r>
+        <w:rPr/>
+        <w:t xml:space="preserve">, testamos de forma individual </w:t>
+      </w:r>
+      <w:r>
+        <w:rPr>
+          <w:rFonts w:eastAsia="Noto Serif CJK SC" w:cs="Lohit Devanagari"/>
+          <w:color w:val="auto"/>
+          <w:kern w:val="2"/>
+          <w:sz w:val="24"/>
+          <w:szCs w:val="24"/>
+          <w:lang w:val="pt-BR" w:eastAsia="zh-CN" w:bidi="hi-IN"/>
+        </w:rPr>
+        <w:t>o ciclo de efetividade, como descrito no enunciado do projeto:</w:t>
+      </w:r>
+    </w:p>
+    <w:p>
+      <w:pPr>
+        <w:pStyle w:val="Normal"/>
+        <w:bidi w:val="0"/>
+        <w:jc w:val="both"/>
+        <w:rPr>
+          <w:rFonts w:ascii="Liberation Serif" w:hAnsi="Liberation Serif" w:eastAsia="Noto Serif CJK SC" w:cs="Lohit Devanagari"/>
+          <w:color w:val="auto"/>
+          <w:kern w:val="2"/>
+          <w:sz w:val="24"/>
+          <w:szCs w:val="24"/>
+          <w:lang w:val="pt-BR" w:eastAsia="zh-CN" w:bidi="hi-IN"/>
+        </w:rPr>
+      </w:pPr>
+      <w:r>
+        <w:rPr/>
+      </w:r>
+    </w:p>
+    <w:p>
+      <w:pPr>
+        <w:pStyle w:val="Normal"/>
+        <w:bidi w:val="0"/>
+        <w:jc w:val="both"/>
+        <w:rPr>
+          <w:rFonts w:ascii="Liberation Serif" w:hAnsi="Liberation Serif" w:eastAsia="Noto Serif CJK SC" w:cs="Lohit Devanagari"/>
+          <w:color w:val="auto"/>
+          <w:kern w:val="2"/>
+          <w:sz w:val="24"/>
+          <w:szCs w:val="24"/>
+          <w:lang w:val="pt-BR" w:eastAsia="zh-CN" w:bidi="hi-IN"/>
+        </w:rPr>
+      </w:pPr>
+      <w:r>
+        <w:rPr/>
+        <w:drawing>
+          <wp:anchor behindDoc="0" distT="0" distB="0" distL="0" distR="0" simplePos="0" locked="0" layoutInCell="1" allowOverlap="1" relativeHeight="2">
+            <wp:simplePos x="0" y="0"/>
+            <wp:positionH relativeFrom="column">
+              <wp:posOffset>0</wp:posOffset>
+            </wp:positionH>
+            <wp:positionV relativeFrom="paragraph">
+              <wp:posOffset>635</wp:posOffset>
+            </wp:positionV>
+            <wp:extent cx="6120130" cy="956310"/>
+            <wp:effectExtent l="0" t="0" r="0" b="0"/>
+            <wp:wrapSquare wrapText="largest"/>
+            <wp:docPr id="1" name="Image2" descr=""/>
+            <wp:cNvGraphicFramePr>
+              <a:graphicFrameLocks xmlns:a="http://schemas.openxmlformats.org/drawingml/2006/main" noChangeAspect="1"/>
+            </wp:cNvGraphicFramePr>
+            <a:graphic xmlns:a="http://schemas.openxmlformats.org/drawingml/2006/main">
+              <a:graphicData uri="http://schemas.openxmlformats.org/drawingml/2006/picture">
+                <pic:pic xmlns:pic="http://schemas.openxmlformats.org/drawingml/2006/picture">
+                  <pic:nvPicPr>
+                    <pic:cNvPr id="1" name="Image2" descr=""/>
+                    <pic:cNvPicPr>
+                      <a:picLocks noChangeAspect="1" noChangeArrowheads="1"/>
+                    </pic:cNvPicPr>
+                  </pic:nvPicPr>
+                  <pic:blipFill>
+                    <a:blip r:embed="rId2"/>
+                    <a:stretch>
+                      <a:fillRect/>
+                    </a:stretch>
+                  </pic:blipFill>
+                  <pic:spPr bwMode="auto">
+                    <a:xfrm>
+                      <a:off x="0" y="0"/>
+                      <a:ext cx="6120130" cy="956310"/>
+                    </a:xfrm>
+                    <a:prstGeom prst="rect">
+                      <a:avLst/>
+                    </a:prstGeom>
+                  </pic:spPr>
+                </pic:pic>
+              </a:graphicData>
+            </a:graphic>
+          </wp:anchor>
+        </w:drawing>
+      </w:r>
+    </w:p>
+    <w:p>
+      <w:pPr>
+        <w:pStyle w:val="Normal"/>
+        <w:bidi w:val="0"/>
+        <w:jc w:val="both"/>
+        <w:rPr/>
+      </w:pPr>
+      <w:r>
+        <w:rPr/>
+        <w:t>Exemplo de saída dos testes unitários:</w:t>
+      </w:r>
+    </w:p>
+    <w:p>
+      <w:pPr>
+        <w:pStyle w:val="Normal"/>
+        <w:bidi w:val="0"/>
+        <w:jc w:val="both"/>
+        <w:rPr/>
+      </w:pPr>
+      <w:r>
+        <w:rPr/>
+      </w:r>
+    </w:p>
+    <w:p>
+      <w:pPr>
+        <w:pStyle w:val="Normal"/>
+        <w:bidi w:val="0"/>
+        <w:jc w:val="both"/>
+        <w:rPr/>
+      </w:pPr>
+      <w:r>
+        <w:rPr/>
+        <w:drawing>
+          <wp:anchor behindDoc="0" distT="0" distB="0" distL="0" distR="0" simplePos="0" locked="0" layoutInCell="1" allowOverlap="1" relativeHeight="3">
+            <wp:simplePos x="0" y="0"/>
+            <wp:positionH relativeFrom="column">
+              <wp:align>center</wp:align>
+            </wp:positionH>
+            <wp:positionV relativeFrom="paragraph">
+              <wp:posOffset>635</wp:posOffset>
+            </wp:positionV>
+            <wp:extent cx="6120130" cy="3517265"/>
+            <wp:effectExtent l="0" t="0" r="0" b="0"/>
+            <wp:wrapSquare wrapText="largest"/>
+            <wp:docPr id="2" name="Image1" descr=""/>
+            <wp:cNvGraphicFramePr>
+              <a:graphicFrameLocks xmlns:a="http://schemas.openxmlformats.org/drawingml/2006/main" noChangeAspect="1"/>
+            </wp:cNvGraphicFramePr>
+            <a:graphic xmlns:a="http://schemas.openxmlformats.org/drawingml/2006/main">
+              <a:graphicData uri="http://schemas.openxmlformats.org/drawingml/2006/picture">
+                <pic:pic xmlns:pic="http://schemas.openxmlformats.org/drawingml/2006/picture">
+                  <pic:nvPicPr>
+                    <pic:cNvPr id="2" name="Image1" descr=""/>
+                    <pic:cNvPicPr>
+                      <a:picLocks noChangeAspect="1" noChangeArrowheads="1"/>
+                    </pic:cNvPicPr>
+                  </pic:nvPicPr>
+                  <pic:blipFill>
+                    <a:blip r:embed="rId3"/>
+                    <a:stretch>
+                      <a:fillRect/>
+                    </a:stretch>
+                  </pic:blipFill>
+                  <pic:spPr bwMode="auto">
+                    <a:xfrm>
+                      <a:off x="0" y="0"/>
+                      <a:ext cx="6120130" cy="3517265"/>
+                    </a:xfrm>
+                    <a:prstGeom prst="rect">
+                      <a:avLst/>
+                    </a:prstGeom>
+                  </pic:spPr>
+                </pic:pic>
+              </a:graphicData>
+            </a:graphic>
+          </wp:anchor>
+        </w:drawing>
+      </w:r>
+    </w:p>
+    <w:p>
+      <w:pPr>
+        <w:pStyle w:val="Normal"/>
+        <w:bidi w:val="0"/>
+        <w:jc w:val="both"/>
+        <w:rPr/>
+      </w:pPr>
+      <w:r>
+        <w:rPr/>
       </w:r>
     </w:p>
     <w:sectPr>
@@ -564,6 +1049,7 @@
       <w:pgNumType w:fmt="decimal"/>
       <w:formProt w:val="false"/>
       <w:textDirection w:val="lrTb"/>
+      <w:docGrid w:type="default" w:linePitch="100" w:charSpace="0"/>
     </w:sectPr>
   </w:body>
 </w:document>
@@ -576,14 +1062,12 @@
       <w:rPr>
         <w:rFonts w:ascii="Liberation Serif" w:hAnsi="Liberation Serif" w:eastAsia="Noto Serif CJK SC" w:cs="Lohit Devanagari"/>
         <w:kern w:val="2"/>
-        <w:sz w:val="24"/>
         <w:szCs w:val="24"/>
         <w:lang w:val="pt-BR" w:eastAsia="zh-CN" w:bidi="hi-IN"/>
       </w:rPr>
     </w:rPrDefault>
     <w:pPrDefault>
       <w:pPr>
-        <w:widowControl/>
         <w:suppressAutoHyphens w:val="true"/>
       </w:pPr>
     </w:pPrDefault>
@@ -593,7 +1077,10 @@
     <w:qFormat/>
     <w:pPr>
       <w:widowControl/>
+      <w:suppressAutoHyphens w:val="true"/>
       <w:bidi w:val="0"/>
+      <w:spacing w:before="0" w:after="0"/>
+      <w:jc w:val="left"/>
     </w:pPr>
     <w:rPr>
       <w:rFonts w:ascii="Liberation Serif" w:hAnsi="Liberation Serif" w:eastAsia="Noto Serif CJK SC" w:cs="Lohit Devanagari"/>

</xml_diff>